<commit_message>
Added dev diary and software testing
</commit_message>
<xml_diff>
--- a/References.docx
+++ b/References.docx
@@ -105,21 +105,37 @@
     <w:p>
       <w:pPr>
         <w:rPr>
-          <w:rStyle w:val="Hyperlink"/>
+          <w:color w:val="0563C1" w:themeColor="hyperlink"/>
+          <w:u w:val="single"/>
         </w:rPr>
       </w:pPr>
-    </w:p>
-    <w:p>
-      <w:pPr>
+      <w:r>
         <w:rPr>
           <w:rStyle w:val="Hyperlink"/>
         </w:rPr>
-      </w:pPr>
-    </w:p>
-    <w:p>
-      <w:r>
-        <w:t>Health bar</w:t>
-      </w:r>
+        <w:t>https://www.youtube.com/watch?v=afgJLGKdm0s</w:t>
+      </w:r>
+    </w:p>
+    <w:p>
+      <w:proofErr w:type="spellStart"/>
+      <w:r>
+        <w:t>Brackeyes</w:t>
+      </w:r>
+      <w:proofErr w:type="spellEnd"/>
+      <w:r>
+        <w:t xml:space="preserve"> </w:t>
+      </w:r>
+      <w:proofErr w:type="spellStart"/>
+      <w:r>
+        <w:t>He</w:t>
+      </w:r>
+      <w:r>
+        <w:t>a</w:t>
+      </w:r>
+      <w:r>
+        <w:t>lthbar</w:t>
+      </w:r>
+      <w:proofErr w:type="spellEnd"/>
       <w:r>
         <w:t xml:space="preserve"> </w:t>
       </w:r>
@@ -128,54 +144,46 @@
           <w:rPr>
             <w:rStyle w:val="Hyperlink"/>
           </w:rPr>
-          <w:t>https://weeklyhow.com/how-to-make-a-health-bar-in-unity/</w:t>
+          <w:t>https://www.youtube.com/watch?v=BLfNP4Sc_iA</w:t>
         </w:r>
       </w:hyperlink>
     </w:p>
     <w:p>
-      <w:hyperlink r:id="rId8" w:history="1">
-        <w:r>
-          <w:rPr>
-            <w:rStyle w:val="Hyperlink"/>
-          </w:rPr>
-          <w:t>https://www.youtube.com/watch?v=l11fkFoFfrg</w:t>
-        </w:r>
-      </w:hyperlink>
-      <w:r>
-        <w:t xml:space="preserve"> </w:t>
+      <w:pPr>
+        <w:rPr>
+          <w:b/>
+          <w:bCs/>
+        </w:rPr>
+      </w:pPr>
+      <w:r>
+        <w:rPr>
+          <w:b/>
+          <w:bCs/>
+        </w:rPr>
+        <w:t>References for General Game development</w:t>
+      </w:r>
+    </w:p>
+    <w:p>
+      <w:r>
+        <w:t xml:space="preserve">Lectures </w:t>
+      </w:r>
+      <w:r>
+        <w:t>from Mobile apps module.</w:t>
+      </w:r>
+    </w:p>
+    <w:p>
+      <w:r>
+        <w:t>Complete C</w:t>
+      </w:r>
+      <w:r>
+        <w:t xml:space="preserve"># Unity Game Developer </w:t>
+      </w:r>
+      <w:r>
+        <w:t>3D</w:t>
       </w:r>
     </w:p>
     <w:p/>
-    <w:p>
-      <w:hyperlink r:id="rId9" w:history="1">
-        <w:r>
-          <w:rPr>
-            <w:rStyle w:val="Hyperlink"/>
-          </w:rPr>
-          <w:t>https://covid19api.com/</w:t>
-        </w:r>
-      </w:hyperlink>
-    </w:p>
-    <w:p>
-      <w:hyperlink r:id="rId10" w:history="1">
-        <w:r>
-          <w:rPr>
-            <w:rStyle w:val="Hyperlink"/>
-          </w:rPr>
-          <w:t>https://github.com/CSSEGISandData/COVID-19</w:t>
-        </w:r>
-      </w:hyperlink>
-    </w:p>
-    <w:p>
-      <w:hyperlink r:id="rId11" w:history="1">
-        <w:r>
-          <w:rPr>
-            <w:rStyle w:val="Hyperlink"/>
-          </w:rPr>
-          <w:t>https://coronavirus.jhu.edu/map-faq</w:t>
-        </w:r>
-      </w:hyperlink>
-    </w:p>
+    <w:p/>
     <w:p/>
     <w:sectPr>
       <w:pgSz w:w="12240" w:h="15840"/>

</xml_diff>